<commit_message>
More resume typo fixes
</commit_message>
<xml_diff>
--- a/doc/RobertWBailey_Resume.docx
+++ b/doc/RobertWBailey_Resume.docx
@@ -167,23 +167,7 @@
           <w:b/>
           <w:szCs w:val="20"/>
         </w:rPr>
-        <w:t xml:space="preserve">                      Permanent Address: 109 </w:t>
-      </w:r>
-      <w:proofErr w:type="spellStart"/>
-      <w:r>
-        <w:rPr>
-          <w:b/>
-          <w:szCs w:val="20"/>
-        </w:rPr>
-        <w:t>Knottingham</w:t>
-      </w:r>
-      <w:proofErr w:type="spellEnd"/>
-      <w:r>
-        <w:rPr>
-          <w:b/>
-          <w:szCs w:val="20"/>
-        </w:rPr>
-        <w:t xml:space="preserve"> Drive, Goose Creek, SC, 29</w:t>
+        <w:t xml:space="preserve">                      Permanent Address: 109 Knottingham Drive, Goose Creek, SC, 29</w:t>
       </w:r>
       <w:r>
         <w:rPr>
@@ -745,35 +729,27 @@
               <w:rPr>
                 <w:szCs w:val="20"/>
               </w:rPr>
-              <w:t xml:space="preserve">r a 2D platformer called </w:t>
-            </w:r>
-            <w:proofErr w:type="spellStart"/>
-            <w:r>
-              <w:rPr>
-                <w:szCs w:val="20"/>
-              </w:rPr>
-              <w:t>RocketJump</w:t>
-            </w:r>
-            <w:proofErr w:type="spellEnd"/>
-            <w:r>
-              <w:rPr>
-                <w:szCs w:val="20"/>
-              </w:rPr>
-              <w:t xml:space="preserve"> using C# in Visual Studios using </w:t>
-            </w:r>
-            <w:proofErr w:type="spellStart"/>
-            <w:r>
-              <w:rPr>
-                <w:szCs w:val="20"/>
-              </w:rPr>
-              <w:t>Monogame</w:t>
-            </w:r>
-            <w:proofErr w:type="spellEnd"/>
-            <w:r>
-              <w:rPr>
-                <w:szCs w:val="20"/>
-              </w:rPr>
-              <w:t>. (2015)</w:t>
+              <w:t>r a 2D platformer called RocketJump</w:t>
+            </w:r>
+            <w:r>
+              <w:rPr>
+                <w:szCs w:val="20"/>
+              </w:rPr>
+              <w:t xml:space="preserve"> using C# in Visual Studios</w:t>
+            </w:r>
+            <w:r>
+              <w:rPr>
+                <w:szCs w:val="20"/>
+              </w:rPr>
+              <w:t xml:space="preserve"> and Monogame. (2014</w:t>
+            </w:r>
+            <w:bookmarkStart w:id="0" w:name="_GoBack"/>
+            <w:bookmarkEnd w:id="0"/>
+            <w:r>
+              <w:rPr>
+                <w:szCs w:val="20"/>
+              </w:rPr>
+              <w:t>)</w:t>
             </w:r>
           </w:p>
           <w:p>
@@ -805,7 +781,13 @@
               <w:rPr>
                 <w:szCs w:val="20"/>
               </w:rPr>
-              <w:t xml:space="preserve"> (2014)</w:t>
+              <w:t xml:space="preserve"> (2015</w:t>
+            </w:r>
+            <w:r>
+              <w:rPr>
+                <w:szCs w:val="20"/>
+              </w:rPr>
+              <w:t>)</w:t>
             </w:r>
           </w:p>
           <w:p>
@@ -1049,21 +1031,7 @@
               <w:rPr>
                 <w:szCs w:val="20"/>
               </w:rPr>
-              <w:t xml:space="preserve"> Unity, Photoshop, Autodesk Maya, Visual Studio, </w:t>
-            </w:r>
-            <w:proofErr w:type="spellStart"/>
-            <w:r>
-              <w:rPr>
-                <w:szCs w:val="20"/>
-              </w:rPr>
-              <w:t>Monogame</w:t>
-            </w:r>
-            <w:proofErr w:type="spellEnd"/>
-            <w:r>
-              <w:rPr>
-                <w:szCs w:val="20"/>
-              </w:rPr>
-              <w:t xml:space="preserve">, Flash, </w:t>
+              <w:t xml:space="preserve"> Unity, Photoshop, Autodesk Maya, Visual Studio, Monogame, Flash, </w:t>
             </w:r>
             <w:r>
               <w:rPr>
@@ -1071,14 +1039,12 @@
               </w:rPr>
               <w:t xml:space="preserve">Presentation, </w:t>
             </w:r>
-            <w:proofErr w:type="spellStart"/>
             <w:r>
               <w:rPr>
                 <w:szCs w:val="20"/>
               </w:rPr>
               <w:t>Arudino</w:t>
             </w:r>
-            <w:proofErr w:type="spellEnd"/>
             <w:r>
               <w:rPr>
                 <w:szCs w:val="20"/>
@@ -1131,63 +1097,13 @@
               <w:rPr>
                 <w:szCs w:val="20"/>
               </w:rPr>
-              <w:t xml:space="preserve"> </w:t>
-            </w:r>
-            <w:proofErr w:type="spellStart"/>
-            <w:r>
-              <w:rPr>
-                <w:szCs w:val="20"/>
-              </w:rPr>
-              <w:t>Bitbucket</w:t>
-            </w:r>
-            <w:proofErr w:type="spellEnd"/>
-            <w:r>
-              <w:rPr>
-                <w:szCs w:val="20"/>
-              </w:rPr>
-              <w:t xml:space="preserve">, </w:t>
-            </w:r>
-            <w:proofErr w:type="spellStart"/>
-            <w:r>
-              <w:rPr>
-                <w:szCs w:val="20"/>
-              </w:rPr>
-              <w:t>TortoiseSVN</w:t>
-            </w:r>
-            <w:proofErr w:type="spellEnd"/>
-            <w:r>
-              <w:rPr>
-                <w:szCs w:val="20"/>
-              </w:rPr>
-              <w:t xml:space="preserve">, </w:t>
-            </w:r>
-            <w:proofErr w:type="spellStart"/>
-            <w:r>
-              <w:rPr>
-                <w:szCs w:val="20"/>
-              </w:rPr>
-              <w:t>SourceTree</w:t>
-            </w:r>
-            <w:proofErr w:type="spellEnd"/>
-            <w:r>
-              <w:rPr>
-                <w:szCs w:val="20"/>
-              </w:rPr>
-              <w:t xml:space="preserve">, </w:t>
-            </w:r>
-            <w:proofErr w:type="spellStart"/>
-            <w:r>
-              <w:rPr>
-                <w:szCs w:val="20"/>
-              </w:rPr>
-              <w:t>Github</w:t>
-            </w:r>
-            <w:proofErr w:type="spellEnd"/>
-            <w:r>
-              <w:rPr>
-                <w:szCs w:val="20"/>
-              </w:rPr>
-              <w:t>, Eclipse, FileZilla</w:t>
+              <w:t xml:space="preserve"> Bitbucket, TortoiseSVN, SourceTree</w:t>
+            </w:r>
+            <w:r>
+              <w:rPr>
+                <w:szCs w:val="20"/>
+              </w:rPr>
+              <w:t>, Github, Eclipse, FileZilla</w:t>
             </w:r>
           </w:p>
           <w:p>
@@ -1472,7 +1388,6 @@
                 <w:szCs w:val="20"/>
               </w:rPr>
             </w:pPr>
-            <w:proofErr w:type="spellStart"/>
             <w:r>
               <w:rPr>
                 <w:b/>
@@ -1480,7 +1395,6 @@
               </w:rPr>
               <w:t>Notetaker</w:t>
             </w:r>
-            <w:proofErr w:type="spellEnd"/>
             <w:r>
               <w:rPr>
                 <w:szCs w:val="20"/>
@@ -1584,23 +1498,7 @@
                 <w:b/>
                 <w:szCs w:val="20"/>
               </w:rPr>
-              <w:t xml:space="preserve"> for </w:t>
-            </w:r>
-            <w:proofErr w:type="spellStart"/>
-            <w:r>
-              <w:rPr>
-                <w:b/>
-                <w:szCs w:val="20"/>
-              </w:rPr>
-              <w:t>GoSciTech</w:t>
-            </w:r>
-            <w:proofErr w:type="spellEnd"/>
-            <w:r>
-              <w:rPr>
-                <w:b/>
-                <w:szCs w:val="20"/>
-              </w:rPr>
-              <w:t xml:space="preserve"> Summer Camp</w:t>
+              <w:t xml:space="preserve"> for GoSciTech Summer Camp</w:t>
             </w:r>
             <w:r>
               <w:rPr>
@@ -1896,19 +1794,11 @@
                 <w:szCs w:val="20"/>
               </w:rPr>
             </w:pPr>
-            <w:proofErr w:type="spellStart"/>
-            <w:r>
-              <w:rPr>
-                <w:szCs w:val="20"/>
-              </w:rPr>
-              <w:t>Quidditch</w:t>
-            </w:r>
-            <w:proofErr w:type="spellEnd"/>
-            <w:r>
-              <w:rPr>
-                <w:szCs w:val="20"/>
-              </w:rPr>
-              <w:t xml:space="preserve"> club member </w:t>
+            <w:r>
+              <w:rPr>
+                <w:szCs w:val="20"/>
+              </w:rPr>
+              <w:t xml:space="preserve">Quidditch club member </w:t>
             </w:r>
           </w:p>
           <w:p>
@@ -1986,8 +1876,6 @@
       <w:r>
         <w:t>References available upon request</w:t>
       </w:r>
-      <w:bookmarkStart w:id="0" w:name="_GoBack"/>
-      <w:bookmarkEnd w:id="0"/>
     </w:p>
     <w:sectPr>
       <w:pgSz w:w="12240" w:h="15840"/>

</xml_diff>